<commit_message>
RIP AbsolutelyNotRobot Working BLUE and Yellow (Simulator)
</commit_message>
<xml_diff>
--- a/Doc/Présentation ENSMASTEEL.docx
+++ b/Doc/Présentation ENSMASTEEL.docx
@@ -239,6 +239,7 @@
       <w:r>
         <w:rPr>
           <w:noProof/>
+          <w:lang w:eastAsia="fr-FR"/>
         </w:rPr>
         <mc:AlternateContent>
           <mc:Choice Requires="wps">
@@ -350,6 +351,7 @@
       <w:r>
         <w:rPr>
           <w:noProof/>
+          <w:lang w:eastAsia="fr-FR"/>
         </w:rPr>
         <mc:AlternateContent>
           <mc:Choice Requires="wps">
@@ -591,6 +593,7 @@
       <w:r>
         <w:rPr>
           <w:noProof/>
+          <w:lang w:eastAsia="fr-FR"/>
         </w:rPr>
         <mc:AlternateContent>
           <mc:Choice Requires="wps">
@@ -862,6 +865,16 @@
         <w:t>…) qui sont suivie par le robot. Il manque toute la partie permettant de mettre en œuvre les actionneurs. Egalement, certaines de nos librairies demanderaient à être réécrite de façon plus robuste et avec un meilleur niveau d’abstraction.</w:t>
       </w:r>
     </w:p>
+    <w:p/>
+    <w:p>
+      <w:pPr>
+        <w:pStyle w:val="Titre1"/>
+      </w:pPr>
+      <w:r>
+        <w:t>Intégration du projet sur nos heures de cours</w:t>
+      </w:r>
+    </w:p>
+    <w:p/>
     <w:p>
       <w:r>
         <w:t>Les A3 (ex A2 en 2019)</w:t>
@@ -907,13 +920,10 @@
         <w:t>Nous avons tous les 5 envie de continuer à travailler sur ce projet et ce serait un gain de temps considérable que nous puissions consacrer du temps « scolaire » pour travai</w:t>
       </w:r>
       <w:r>
-        <w:t>ller sur le robot en intégrant c</w:t>
-      </w:r>
-      <w:r>
-        <w:t xml:space="preserve">e projet </w:t>
-      </w:r>
-      <w:r>
-        <w:t>à un BE ou à un projet de cours.</w:t>
+        <w:t>ller sur le robot</w:t>
+      </w:r>
+      <w:r>
+        <w:t>.</w:t>
       </w:r>
     </w:p>
     <w:p>
@@ -929,11 +939,32 @@
       <w:r>
         <w:t>, d’autant plus que les A2 codent aussi. Je doute que nous ayons besoin d’y consacrer 5x120h de travail.</w:t>
       </w:r>
-    </w:p>
-    <w:p>
+      <w:r>
+        <w:t xml:space="preserve"> De plus, nous voudrions attendre la présentation des BE avant de nous engager.</w:t>
+      </w:r>
+    </w:p>
+    <w:p>
+      <w:r>
+        <w:t>Nous pensons donc qu’il serait peut-être préférable d’intégrer la programmation du robot de l’</w:t>
+      </w:r>
+      <w:proofErr w:type="spellStart"/>
+      <w:r>
+        <w:t>Ensmasteel</w:t>
+      </w:r>
+      <w:proofErr w:type="spellEnd"/>
+      <w:r>
+        <w:t xml:space="preserve"> comme un projet au sein de notre cursus plutôt que d’en faire un BE.</w:t>
+      </w:r>
+    </w:p>
+    <w:p>
+      <w:r>
+        <w:t>N’hésitez pas à nous contacter si vous voulez qu’on en discute ensemble.</w:t>
+      </w:r>
       <w:bookmarkStart w:id="0" w:name="_GoBack"/>
       <w:bookmarkEnd w:id="0"/>
     </w:p>
+    <w:p/>
+    <w:p/>
     <w:p>
       <w:r>
         <w:t>Merci pour l’intérêt que vous portez à notre projet</w:t>
@@ -2652,7 +2683,7 @@
 </file>
 
 <file path=customXml/itemProps1.xml><?xml version="1.0" encoding="utf-8"?>
-<ds:datastoreItem xmlns:ds="http://schemas.openxmlformats.org/officeDocument/2006/customXml" ds:itemID="{D3136391-AF57-4690-8707-91711379A7E0}">
+<ds:datastoreItem xmlns:ds="http://schemas.openxmlformats.org/officeDocument/2006/customXml" ds:itemID="{3108887B-5F67-440D-9789-410B2A4850F3}">
   <ds:schemaRefs>
     <ds:schemaRef ds:uri="http://schemas.openxmlformats.org/officeDocument/2006/bibliography"/>
   </ds:schemaRefs>

</xml_diff>